<commit_message>
new functionality in protocol
</commit_message>
<xml_diff>
--- a/docs/Protokoll tervezés.docx
+++ b/docs/Protokoll tervezés.docx
@@ -7,29 +7,17 @@
         <w:pStyle w:val="Title"/>
         <w:jc w:val="center"/>
       </w:pPr>
-      <w:proofErr w:type="spellStart"/>
-      <w:r>
-        <w:t>Protokoll</w:t>
-      </w:r>
-      <w:proofErr w:type="spellEnd"/>
-      <w:r>
-        <w:t xml:space="preserve"> </w:t>
-      </w:r>
-      <w:proofErr w:type="spellStart"/>
-      <w:r>
-        <w:t>tervezés</w:t>
-      </w:r>
-      <w:proofErr w:type="spellEnd"/>
+      <w:r>
+        <w:t>Protokoll tervezés</w:t>
+      </w:r>
     </w:p>
     <w:p>
       <w:pPr>
         <w:pStyle w:val="Heading1"/>
       </w:pPr>
-      <w:proofErr w:type="spellStart"/>
       <w:r>
         <w:t>Cél</w:t>
       </w:r>
-      <w:proofErr w:type="spellEnd"/>
     </w:p>
     <w:p>
       <w:pPr>
@@ -39,19 +27,9 @@
           <w:numId w:val="2"/>
         </w:numPr>
       </w:pPr>
-      <w:proofErr w:type="spellStart"/>
-      <w:r>
-        <w:t>Üzenet</w:t>
-      </w:r>
-      <w:proofErr w:type="spellEnd"/>
-      <w:r>
-        <w:t xml:space="preserve"> </w:t>
-      </w:r>
-      <w:proofErr w:type="spellStart"/>
-      <w:r>
-        <w:t>megérkezés</w:t>
-      </w:r>
-      <w:proofErr w:type="spellEnd"/>
+      <w:r>
+        <w:t>Üzenet megérkezés</w:t>
+      </w:r>
     </w:p>
     <w:p>
       <w:pPr>
@@ -62,13 +40,8 @@
         </w:numPr>
       </w:pPr>
       <w:r>
-        <w:t xml:space="preserve">Hiba </w:t>
-      </w:r>
-      <w:proofErr w:type="spellStart"/>
-      <w:r>
-        <w:t>jelzése</w:t>
-      </w:r>
-      <w:proofErr w:type="spellEnd"/>
+        <w:t>Hiba jelzése</w:t>
+      </w:r>
     </w:p>
     <w:p>
       <w:pPr>
@@ -78,11 +51,9 @@
           <w:numId w:val="2"/>
         </w:numPr>
       </w:pPr>
-      <w:proofErr w:type="spellStart"/>
       <w:r>
         <w:t>Nyugtázás</w:t>
       </w:r>
-      <w:proofErr w:type="spellEnd"/>
     </w:p>
     <w:p>
       <w:pPr>
@@ -92,11 +63,9 @@
           <w:numId w:val="2"/>
         </w:numPr>
       </w:pPr>
-      <w:proofErr w:type="spellStart"/>
       <w:r>
         <w:t>Bejelentkezés</w:t>
       </w:r>
-      <w:proofErr w:type="spellEnd"/>
     </w:p>
     <w:p>
       <w:pPr>
@@ -106,19 +75,9 @@
           <w:numId w:val="2"/>
         </w:numPr>
       </w:pPr>
-      <w:proofErr w:type="spellStart"/>
-      <w:r>
-        <w:t>Privát</w:t>
-      </w:r>
-      <w:proofErr w:type="spellEnd"/>
-      <w:r>
-        <w:t xml:space="preserve"> </w:t>
-      </w:r>
-      <w:proofErr w:type="spellStart"/>
-      <w:r>
-        <w:t>üzenet</w:t>
-      </w:r>
-      <w:proofErr w:type="spellEnd"/>
+      <w:r>
+        <w:t>Privát üzenet</w:t>
+      </w:r>
     </w:p>
     <w:p>
       <w:pPr>
@@ -128,19 +87,9 @@
           <w:numId w:val="2"/>
         </w:numPr>
       </w:pPr>
-      <w:proofErr w:type="spellStart"/>
-      <w:r>
-        <w:t>Csoportos</w:t>
-      </w:r>
-      <w:proofErr w:type="spellEnd"/>
-      <w:r>
-        <w:t xml:space="preserve"> </w:t>
-      </w:r>
-      <w:proofErr w:type="spellStart"/>
-      <w:r>
-        <w:t>üzenet</w:t>
-      </w:r>
-      <w:proofErr w:type="spellEnd"/>
+      <w:r>
+        <w:t>Csoportos üzenet</w:t>
+      </w:r>
     </w:p>
     <w:p>
       <w:pPr>
@@ -150,7 +99,6 @@
           <w:numId w:val="2"/>
         </w:numPr>
       </w:pPr>
-      <w:proofErr w:type="spellStart"/>
       <w:r>
         <w:t>Á</w:t>
       </w:r>
@@ -163,15 +111,9 @@
       <w:r>
         <w:t>ny</w:t>
       </w:r>
-      <w:proofErr w:type="spellEnd"/>
-      <w:r>
-        <w:t xml:space="preserve"> </w:t>
-      </w:r>
-      <w:proofErr w:type="spellStart"/>
-      <w:r>
-        <w:t>küldés</w:t>
-      </w:r>
-      <w:proofErr w:type="spellEnd"/>
+      <w:r>
+        <w:t xml:space="preserve"> küldés</w:t>
+      </w:r>
     </w:p>
     <w:p>
       <w:pPr>
@@ -244,19 +186,9 @@
             <w:pPr>
               <w:jc w:val="center"/>
             </w:pPr>
-            <w:proofErr w:type="spellStart"/>
             <w:r>
-              <w:t>Összeköttetés</w:t>
+              <w:t>Összeköttetés nélküli</w:t>
             </w:r>
-            <w:proofErr w:type="spellEnd"/>
-            <w:r>
-              <w:t xml:space="preserve"> </w:t>
-            </w:r>
-            <w:proofErr w:type="spellStart"/>
-            <w:r>
-              <w:t>nélküli</w:t>
-            </w:r>
-            <w:proofErr w:type="spellEnd"/>
           </w:p>
         </w:tc>
         <w:tc>
@@ -267,11 +199,9 @@
             <w:pPr>
               <w:jc w:val="center"/>
             </w:pPr>
-            <w:proofErr w:type="spellStart"/>
             <w:r>
               <w:t>összeköttetéses</w:t>
             </w:r>
-            <w:proofErr w:type="spellEnd"/>
           </w:p>
         </w:tc>
       </w:tr>
@@ -284,19 +214,9 @@
             <w:pPr>
               <w:jc w:val="center"/>
             </w:pPr>
-            <w:proofErr w:type="spellStart"/>
             <w:r>
-              <w:t>Nem</w:t>
+              <w:t>Nem megbízható</w:t>
             </w:r>
-            <w:proofErr w:type="spellEnd"/>
-            <w:r>
-              <w:t xml:space="preserve"> </w:t>
-            </w:r>
-            <w:proofErr w:type="spellStart"/>
-            <w:r>
-              <w:t>megbízható</w:t>
-            </w:r>
-            <w:proofErr w:type="spellEnd"/>
           </w:p>
         </w:tc>
         <w:tc>
@@ -307,11 +227,9 @@
             <w:pPr>
               <w:jc w:val="center"/>
             </w:pPr>
-            <w:proofErr w:type="spellStart"/>
             <w:r>
               <w:t>megbízható</w:t>
             </w:r>
-            <w:proofErr w:type="spellEnd"/>
           </w:p>
         </w:tc>
       </w:tr>
@@ -324,19 +242,9 @@
             <w:pPr>
               <w:jc w:val="center"/>
             </w:pPr>
-            <w:proofErr w:type="spellStart"/>
             <w:r>
-              <w:t>Csomagban</w:t>
+              <w:t>Csomagban érkezik</w:t>
             </w:r>
-            <w:proofErr w:type="spellEnd"/>
-            <w:r>
-              <w:t xml:space="preserve"> </w:t>
-            </w:r>
-            <w:proofErr w:type="spellStart"/>
-            <w:r>
-              <w:t>érkezik</w:t>
-            </w:r>
-            <w:proofErr w:type="spellEnd"/>
           </w:p>
         </w:tc>
         <w:tc>
@@ -363,15 +271,7 @@
               <w:jc w:val="center"/>
             </w:pPr>
             <w:r>
-              <w:t xml:space="preserve">Max </w:t>
-            </w:r>
-            <w:proofErr w:type="spellStart"/>
-            <w:r>
-              <w:t>meret</w:t>
-            </w:r>
-            <w:proofErr w:type="spellEnd"/>
-            <w:r>
-              <w:t>: 2^16</w:t>
+              <w:t>Max meret: 2^16</w:t>
             </w:r>
           </w:p>
         </w:tc>
@@ -383,35 +283,9 @@
             <w:pPr>
               <w:jc w:val="center"/>
             </w:pPr>
-            <w:proofErr w:type="spellStart"/>
             <w:r>
-              <w:t>Nem</w:t>
+              <w:t>Nem biztosít üzenet határokat</w:t>
             </w:r>
-            <w:proofErr w:type="spellEnd"/>
-            <w:r>
-              <w:t xml:space="preserve"> </w:t>
-            </w:r>
-            <w:proofErr w:type="spellStart"/>
-            <w:r>
-              <w:t>biztosít</w:t>
-            </w:r>
-            <w:proofErr w:type="spellEnd"/>
-            <w:r>
-              <w:t xml:space="preserve"> </w:t>
-            </w:r>
-            <w:proofErr w:type="spellStart"/>
-            <w:r>
-              <w:t>üzenet</w:t>
-            </w:r>
-            <w:proofErr w:type="spellEnd"/>
-            <w:r>
-              <w:t xml:space="preserve"> </w:t>
-            </w:r>
-            <w:proofErr w:type="spellStart"/>
-            <w:r>
-              <w:t>határokat</w:t>
-            </w:r>
-            <w:proofErr w:type="spellEnd"/>
           </w:p>
         </w:tc>
       </w:tr>
@@ -420,11 +294,9 @@
       <w:pPr>
         <w:pStyle w:val="Heading1"/>
       </w:pPr>
-      <w:proofErr w:type="spellStart"/>
       <w:r>
         <w:t>Csomagok</w:t>
       </w:r>
-      <w:proofErr w:type="spellEnd"/>
     </w:p>
     <w:p>
       <w:pPr>
@@ -434,11 +306,9 @@
           <w:numId w:val="3"/>
         </w:numPr>
       </w:pPr>
-      <w:proofErr w:type="spellStart"/>
       <w:r>
         <w:t>Bejelentkezes</w:t>
       </w:r>
-      <w:proofErr w:type="spellEnd"/>
     </w:p>
     <w:tbl>
       <w:tblPr>
@@ -480,11 +350,9 @@
             <w:pPr>
               <w:jc w:val="center"/>
             </w:pPr>
-            <w:proofErr w:type="spellStart"/>
             <w:r>
               <w:t>név</w:t>
             </w:r>
-            <w:proofErr w:type="spellEnd"/>
           </w:p>
         </w:tc>
       </w:tr>
@@ -498,35 +366,9 @@
         </w:numPr>
         <w:spacing w:before="120"/>
       </w:pPr>
-      <w:proofErr w:type="spellStart"/>
-      <w:r>
-        <w:t>Privát</w:t>
-      </w:r>
-      <w:proofErr w:type="spellEnd"/>
-      <w:r>
-        <w:t xml:space="preserve"> </w:t>
-      </w:r>
-      <w:proofErr w:type="spellStart"/>
-      <w:r>
-        <w:t>üzenet</w:t>
-      </w:r>
-      <w:proofErr w:type="spellEnd"/>
-      <w:r>
-        <w:t xml:space="preserve"> / </w:t>
-      </w:r>
-      <w:proofErr w:type="spellStart"/>
-      <w:r>
-        <w:t>csoportos</w:t>
-      </w:r>
-      <w:proofErr w:type="spellEnd"/>
-      <w:r>
-        <w:t xml:space="preserve"> </w:t>
-      </w:r>
-      <w:proofErr w:type="spellStart"/>
-      <w:r>
-        <w:t>üzenet</w:t>
-      </w:r>
-      <w:proofErr w:type="spellEnd"/>
+      <w:r>
+        <w:t>Privát üzenet / csoportos üzenet</w:t>
+      </w:r>
     </w:p>
     <w:tbl>
       <w:tblPr>
@@ -608,11 +450,9 @@
               <w:spacing w:before="120"/>
               <w:jc w:val="center"/>
             </w:pPr>
-            <w:proofErr w:type="spellStart"/>
             <w:r>
               <w:t>tipus</w:t>
             </w:r>
-            <w:proofErr w:type="spellEnd"/>
           </w:p>
         </w:tc>
         <w:tc>
@@ -624,14 +464,12 @@
               <w:spacing w:before="120"/>
               <w:jc w:val="center"/>
             </w:pPr>
-            <w:proofErr w:type="spellStart"/>
             <w:r>
               <w:t>c</w:t>
             </w:r>
             <w:r>
               <w:t>ímzett</w:t>
             </w:r>
-            <w:proofErr w:type="spellEnd"/>
           </w:p>
         </w:tc>
         <w:tc>
@@ -643,14 +481,12 @@
               <w:spacing w:before="120"/>
               <w:jc w:val="center"/>
             </w:pPr>
-            <w:proofErr w:type="spellStart"/>
             <w:r>
               <w:t>f</w:t>
             </w:r>
             <w:r>
               <w:t>eladó</w:t>
             </w:r>
-            <w:proofErr w:type="spellEnd"/>
           </w:p>
         </w:tc>
         <w:tc>
@@ -662,11 +498,9 @@
               <w:spacing w:before="120"/>
               <w:jc w:val="center"/>
             </w:pPr>
-            <w:proofErr w:type="spellStart"/>
             <w:r>
               <w:t>üzenet</w:t>
             </w:r>
-            <w:proofErr w:type="spellEnd"/>
           </w:p>
         </w:tc>
       </w:tr>
@@ -681,7 +515,6 @@
           <w:u w:val="single"/>
         </w:rPr>
       </w:pPr>
-      <w:proofErr w:type="spellStart"/>
       <w:r>
         <w:rPr>
           <w:b/>
@@ -690,7 +523,6 @@
         </w:rPr>
         <w:t>Tipus</w:t>
       </w:r>
-      <w:proofErr w:type="spellEnd"/>
       <w:r>
         <w:rPr>
           <w:b/>
@@ -722,13 +554,8 @@
         </w:numPr>
         <w:ind w:left="1512"/>
       </w:pPr>
-      <w:proofErr w:type="spellStart"/>
-      <w:r>
-        <w:t>Csoport</w:t>
-      </w:r>
-      <w:proofErr w:type="spellEnd"/>
-      <w:r>
-        <w:t xml:space="preserve"> = 2</w:t>
+      <w:r>
+        <w:t>Csoport = 2</w:t>
       </w:r>
     </w:p>
     <w:p>
@@ -740,13 +567,8 @@
         </w:numPr>
         <w:ind w:left="1512"/>
       </w:pPr>
-      <w:proofErr w:type="spellStart"/>
-      <w:r>
-        <w:t>Állomány</w:t>
-      </w:r>
-      <w:proofErr w:type="spellEnd"/>
-      <w:r>
-        <w:t xml:space="preserve"> = 3</w:t>
+      <w:r>
+        <w:t>Állomány = 3</w:t>
       </w:r>
     </w:p>
     <w:p>
@@ -758,29 +580,34 @@
         </w:numPr>
         <w:ind w:left="1512"/>
       </w:pPr>
-      <w:proofErr w:type="spellStart"/>
-      <w:r>
-        <w:t>Felhasználók</w:t>
-      </w:r>
-      <w:proofErr w:type="spellEnd"/>
-      <w:r>
-        <w:t xml:space="preserve"> </w:t>
-      </w:r>
-      <w:proofErr w:type="spellStart"/>
-      <w:r>
-        <w:t>listájának</w:t>
-      </w:r>
-      <w:proofErr w:type="spellEnd"/>
-      <w:r>
-        <w:t xml:space="preserve"> </w:t>
-      </w:r>
-      <w:proofErr w:type="spellStart"/>
-      <w:r>
-        <w:t>frissítése</w:t>
-      </w:r>
-      <w:proofErr w:type="spellEnd"/>
-      <w:r>
-        <w:t xml:space="preserve"> = 4</w:t>
+      <w:r>
+        <w:t>Felhasználók listájának frissítése = 4</w:t>
+      </w:r>
+    </w:p>
+    <w:p>
+      <w:pPr>
+        <w:pStyle w:val="ListParagraph"/>
+        <w:numPr>
+          <w:ilvl w:val="0"/>
+          <w:numId w:val="3"/>
+        </w:numPr>
+        <w:ind w:left="1512"/>
+      </w:pPr>
+      <w:r>
+        <w:t>Csoportok listájának frissítése = 5</w:t>
+      </w:r>
+    </w:p>
+    <w:p>
+      <w:pPr>
+        <w:pStyle w:val="ListParagraph"/>
+        <w:numPr>
+          <w:ilvl w:val="0"/>
+          <w:numId w:val="3"/>
+        </w:numPr>
+        <w:ind w:left="1512"/>
+      </w:pPr>
+      <w:r>
+        <w:t>Csoporthoz való csatlakozás = 6</w:t>
       </w:r>
     </w:p>
     <w:p>
@@ -1487,6 +1314,9 @@
         </mc:AlternateContent>
       </w:r>
       <w:r>
+        <w:rPr>
+          <w:noProof/>
+        </w:rPr>
         <mc:AlternateContent>
           <mc:Choice Requires="wps">
             <w:drawing>
@@ -1561,6 +1391,9 @@
         </mc:AlternateContent>
       </w:r>
       <w:r>
+        <w:rPr>
+          <w:noProof/>
+        </w:rPr>
         <mc:AlternateContent>
           <mc:Choice Requires="wps">
             <w:drawing>
@@ -1631,6 +1464,9 @@
         </mc:AlternateContent>
       </w:r>
       <w:r>
+        <w:rPr>
+          <w:noProof/>
+        </w:rPr>
         <mc:AlternateContent>
           <mc:Choice Requires="wps">
             <w:drawing>
@@ -2477,11 +2313,9 @@
                       <wps:txbx>
                         <w:txbxContent>
                           <w:p>
-                            <w:proofErr w:type="spellStart"/>
                             <w:r>
                               <w:t>nack</w:t>
                             </w:r>
-                            <w:proofErr w:type="spellEnd"/>
                           </w:p>
                         </w:txbxContent>
                       </wps:txbx>
@@ -2506,11 +2340,9 @@
                 <v:textbox>
                   <w:txbxContent>
                     <w:p>
-                      <w:proofErr w:type="spellStart"/>
                       <w:r>
                         <w:t>nack</w:t>
                       </w:r>
-                      <w:proofErr w:type="spellEnd"/>
                     </w:p>
                   </w:txbxContent>
                 </v:textbox>
@@ -3464,45 +3296,8 @@
         <w:t>m</w:t>
       </w:r>
       <w:r>
-        <w:t xml:space="preserve">sg = </w:t>
-      </w:r>
-      <w:proofErr w:type="spellStart"/>
-      <w:r>
-        <w:t>szöveges</w:t>
-      </w:r>
-      <w:proofErr w:type="spellEnd"/>
-      <w:r>
-        <w:t xml:space="preserve"> </w:t>
-      </w:r>
-      <w:proofErr w:type="spellStart"/>
-      <w:r>
-        <w:t>üzenet</w:t>
-      </w:r>
-      <w:proofErr w:type="spellEnd"/>
-      <w:r>
-        <w:t xml:space="preserve"> </w:t>
-      </w:r>
-      <w:proofErr w:type="spellStart"/>
-      <w:r>
-        <w:t>vagy</w:t>
-      </w:r>
-      <w:proofErr w:type="spellEnd"/>
-      <w:r>
-        <w:t xml:space="preserve"> </w:t>
-      </w:r>
-      <w:proofErr w:type="spellStart"/>
-      <w:r>
-        <w:t>állomány</w:t>
-      </w:r>
-      <w:proofErr w:type="spellEnd"/>
-      <w:r>
-        <w:t xml:space="preserve"> </w:t>
-      </w:r>
-      <w:proofErr w:type="spellStart"/>
-      <w:r>
-        <w:t>küldés</w:t>
-      </w:r>
-      <w:proofErr w:type="spellEnd"/>
+        <w:t>sg = szöveges üzenet vagy állomány küldés</w:t>
+      </w:r>
     </w:p>
     <w:p/>
     <w:p>

</xml_diff>